<commit_message>
Rechnugsbegleitblatt ist Vorbereitet für Export
Kenneth
</commit_message>
<xml_diff>
--- a/Vorlagen/Rechnungsbegleitblatt.docx
+++ b/Vorlagen/Rechnungsbegleitblatt.docx
@@ -40,6 +40,7 @@
               </w:rPr>
               <w:t xml:space="preserve">Rechnungsbegleitblatt für </w:t>
             </w:r>
+            <w:bookmarkStart w:id="0" w:name="_GoBack"/>
             <w:r>
               <w:rPr>
                 <w:rFonts w:cs="Arial"/>
@@ -49,6 +50,7 @@
               </w:rPr>
               <w:t>Aus</w:t>
             </w:r>
+            <w:bookmarkEnd w:id="0"/>
             <w:r>
               <w:rPr>
                 <w:rFonts w:cs="Arial"/>
@@ -206,7 +208,7 @@
                 </w:ffData>
               </w:fldChar>
             </w:r>
-            <w:bookmarkStart w:id="0" w:name="t1"/>
+            <w:bookmarkStart w:id="1" w:name="t1"/>
             <w:r>
               <w:rPr>
                 <w:rFonts w:cs="Arial"/>
@@ -247,7 +249,7 @@
               </w:rPr>
               <w:fldChar w:fldCharType="end"/>
             </w:r>
-            <w:bookmarkEnd w:id="0"/>
+            <w:bookmarkEnd w:id="1"/>
           </w:p>
         </w:tc>
       </w:tr>
@@ -339,7 +341,7 @@
                 </w:ffData>
               </w:fldChar>
             </w:r>
-            <w:bookmarkStart w:id="1" w:name="t2"/>
+            <w:bookmarkStart w:id="2" w:name="t2"/>
             <w:r>
               <w:rPr>
                 <w:rFonts w:cs="Arial"/>
@@ -416,7 +418,7 @@
               </w:rPr>
               <w:fldChar w:fldCharType="end"/>
             </w:r>
-            <w:bookmarkEnd w:id="1"/>
+            <w:bookmarkEnd w:id="2"/>
           </w:p>
         </w:tc>
       </w:tr>
@@ -508,7 +510,7 @@
                 </w:ffData>
               </w:fldChar>
             </w:r>
-            <w:bookmarkStart w:id="2" w:name="t3"/>
+            <w:bookmarkStart w:id="3" w:name="t3"/>
             <w:r>
               <w:rPr>
                 <w:rFonts w:cs="Arial"/>
@@ -585,7 +587,7 @@
               </w:rPr>
               <w:fldChar w:fldCharType="end"/>
             </w:r>
-            <w:bookmarkEnd w:id="2"/>
+            <w:bookmarkEnd w:id="3"/>
           </w:p>
         </w:tc>
       </w:tr>
@@ -677,7 +679,7 @@
                 </w:ffData>
               </w:fldChar>
             </w:r>
-            <w:bookmarkStart w:id="3" w:name="t4"/>
+            <w:bookmarkStart w:id="4" w:name="t4"/>
             <w:r>
               <w:rPr>
                 <w:rFonts w:cs="Arial"/>
@@ -754,7 +756,7 @@
               </w:rPr>
               <w:fldChar w:fldCharType="end"/>
             </w:r>
-            <w:bookmarkEnd w:id="3"/>
+            <w:bookmarkEnd w:id="4"/>
           </w:p>
         </w:tc>
       </w:tr>
@@ -848,7 +850,7 @@
                 </w:ffData>
               </w:fldChar>
             </w:r>
-            <w:bookmarkStart w:id="4" w:name="t5"/>
+            <w:bookmarkStart w:id="5" w:name="t5"/>
             <w:r>
               <w:rPr>
                 <w:rFonts w:cs="Arial"/>
@@ -925,7 +927,7 @@
               </w:rPr>
               <w:fldChar w:fldCharType="end"/>
             </w:r>
-            <w:bookmarkEnd w:id="4"/>
+            <w:bookmarkEnd w:id="5"/>
           </w:p>
         </w:tc>
       </w:tr>
@@ -1021,7 +1023,7 @@
                 </w:ffData>
               </w:fldChar>
             </w:r>
-            <w:bookmarkStart w:id="5" w:name="k1"/>
+            <w:bookmarkStart w:id="6" w:name="k1"/>
             <w:r>
               <w:rPr>
                 <w:rFonts w:cs="Arial"/>
@@ -1049,7 +1051,7 @@
               </w:rPr>
               <w:fldChar w:fldCharType="end"/>
             </w:r>
-            <w:bookmarkEnd w:id="5"/>
+            <w:bookmarkEnd w:id="6"/>
           </w:p>
         </w:tc>
       </w:tr>
@@ -1333,7 +1335,7 @@
                 </w:ffData>
               </w:fldChar>
             </w:r>
-            <w:bookmarkStart w:id="6" w:name="t6"/>
+            <w:bookmarkStart w:id="7" w:name="t6"/>
             <w:r>
               <w:rPr>
                 <w:rFonts w:cs="Arial"/>
@@ -1364,7 +1366,16 @@
                 <w:sz w:val="22"/>
                 <w:szCs w:val="22"/>
               </w:rPr>
-              <w:t>15</w:t>
+              <w:t> </w:t>
+            </w:r>
+            <w:r>
+              <w:rPr>
+                <w:rFonts w:cs="Arial"/>
+                <w:noProof/>
+                <w:sz w:val="22"/>
+                <w:szCs w:val="22"/>
+              </w:rPr>
+              <w:t> </w:t>
             </w:r>
             <w:r>
               <w:rPr>
@@ -1374,7 +1385,7 @@
               </w:rPr>
               <w:fldChar w:fldCharType="end"/>
             </w:r>
-            <w:bookmarkEnd w:id="6"/>
+            <w:bookmarkEnd w:id="7"/>
           </w:p>
         </w:tc>
         <w:tc>
@@ -1414,7 +1425,7 @@
                 </w:ffData>
               </w:fldChar>
             </w:r>
-            <w:bookmarkStart w:id="7" w:name="t7"/>
+            <w:bookmarkStart w:id="8" w:name="t7"/>
             <w:r>
               <w:rPr>
                 <w:rFonts w:cs="Arial"/>
@@ -1441,11 +1452,18 @@
             <w:r>
               <w:rPr>
                 <w:rFonts w:cs="Arial"/>
-                <w:noProof/>
-                <w:sz w:val="22"/>
-                <w:szCs w:val="22"/>
-              </w:rPr>
-              <w:t>01</w:t>
+                <w:sz w:val="22"/>
+                <w:szCs w:val="22"/>
+              </w:rPr>
+              <w:t> </w:t>
+            </w:r>
+            <w:r>
+              <w:rPr>
+                <w:rFonts w:cs="Arial"/>
+                <w:sz w:val="22"/>
+                <w:szCs w:val="22"/>
+              </w:rPr>
+              <w:t> </w:t>
             </w:r>
             <w:r>
               <w:rPr>
@@ -1455,7 +1473,7 @@
               </w:rPr>
               <w:fldChar w:fldCharType="end"/>
             </w:r>
-            <w:bookmarkEnd w:id="7"/>
+            <w:bookmarkEnd w:id="8"/>
           </w:p>
         </w:tc>
         <w:tc>
@@ -1495,7 +1513,7 @@
                 </w:ffData>
               </w:fldChar>
             </w:r>
-            <w:bookmarkStart w:id="8" w:name="t8"/>
+            <w:bookmarkStart w:id="9" w:name="t8"/>
             <w:r>
               <w:rPr>
                 <w:rFonts w:cs="Arial"/>
@@ -1522,20 +1540,34 @@
             <w:r>
               <w:rPr>
                 <w:rFonts w:cs="Arial"/>
-                <w:noProof/>
-                <w:sz w:val="22"/>
-                <w:szCs w:val="22"/>
-              </w:rPr>
-              <w:t>201</w:t>
-            </w:r>
-            <w:r>
-              <w:rPr>
-                <w:rFonts w:cs="Arial"/>
-                <w:noProof/>
-                <w:sz w:val="22"/>
-                <w:szCs w:val="22"/>
-              </w:rPr>
-              <w:t>7</w:t>
+                <w:sz w:val="22"/>
+                <w:szCs w:val="22"/>
+              </w:rPr>
+              <w:t> </w:t>
+            </w:r>
+            <w:r>
+              <w:rPr>
+                <w:rFonts w:cs="Arial"/>
+                <w:sz w:val="22"/>
+                <w:szCs w:val="22"/>
+              </w:rPr>
+              <w:t> </w:t>
+            </w:r>
+            <w:r>
+              <w:rPr>
+                <w:rFonts w:cs="Arial"/>
+                <w:sz w:val="22"/>
+                <w:szCs w:val="22"/>
+              </w:rPr>
+              <w:t> </w:t>
+            </w:r>
+            <w:r>
+              <w:rPr>
+                <w:rFonts w:cs="Arial"/>
+                <w:sz w:val="22"/>
+                <w:szCs w:val="22"/>
+              </w:rPr>
+              <w:t> </w:t>
             </w:r>
             <w:r>
               <w:rPr>
@@ -1545,7 +1577,7 @@
               </w:rPr>
               <w:fldChar w:fldCharType="end"/>
             </w:r>
-            <w:bookmarkEnd w:id="8"/>
+            <w:bookmarkEnd w:id="9"/>
           </w:p>
         </w:tc>
         <w:tc>
@@ -1849,8 +1881,80 @@
                 <w:sz w:val="22"/>
                 <w:szCs w:val="22"/>
               </w:rPr>
-              <w:t>Lehrvergütung ${Nachname}</w:t>
-            </w:r>
+              <w:t xml:space="preserve">Lehrvergütung </w:t>
+            </w:r>
+            <w:r>
+              <w:rPr>
+                <w:rFonts w:cs="Arial"/>
+                <w:sz w:val="22"/>
+                <w:szCs w:val="22"/>
+              </w:rPr>
+              <w:fldChar w:fldCharType="begin">
+                <w:ffData>
+                  <w:name w:val="Text1"/>
+                  <w:enabled/>
+                  <w:calcOnExit w:val="0"/>
+                  <w:textInput/>
+                </w:ffData>
+              </w:fldChar>
+            </w:r>
+            <w:bookmarkStart w:id="10" w:name="Text1"/>
+            <w:r>
+              <w:rPr>
+                <w:rFonts w:cs="Arial"/>
+                <w:sz w:val="22"/>
+                <w:szCs w:val="22"/>
+              </w:rPr>
+              <w:instrText xml:space="preserve"> FORMTEXT </w:instrText>
+            </w:r>
+            <w:r>
+              <w:rPr>
+                <w:rFonts w:cs="Arial"/>
+                <w:sz w:val="22"/>
+                <w:szCs w:val="22"/>
+              </w:rPr>
+            </w:r>
+            <w:r>
+              <w:rPr>
+                <w:rFonts w:cs="Arial"/>
+                <w:sz w:val="22"/>
+                <w:szCs w:val="22"/>
+              </w:rPr>
+              <w:fldChar w:fldCharType="separate"/>
+            </w:r>
+            <w:r>
+              <w:rPr>
+                <w:rFonts w:cs="Arial"/>
+                <w:sz w:val="22"/>
+                <w:szCs w:val="22"/>
+              </w:rPr>
+              <w:t>${</w:t>
+            </w:r>
+            <w:r>
+              <w:rPr>
+                <w:rFonts w:cs="Arial"/>
+                <w:sz w:val="22"/>
+                <w:szCs w:val="22"/>
+              </w:rPr>
+              <w:t>N</w:t>
+            </w:r>
+            <w:r>
+              <w:rPr>
+                <w:rFonts w:cs="Arial"/>
+                <w:sz w:val="22"/>
+                <w:szCs w:val="22"/>
+              </w:rPr>
+              <w:t>ame}</w:t>
+            </w:r>
+            <w:r>
+              <w:rPr>
+                <w:rFonts w:cs="Arial"/>
+                <w:sz w:val="22"/>
+                <w:szCs w:val="22"/>
+              </w:rPr>
+              <w:fldChar w:fldCharType="end"/>
+            </w:r>
+            <w:bookmarkEnd w:id="10"/>
           </w:p>
           <w:p>
             <w:pPr>
@@ -2232,7 +2336,7 @@
                 </w:ffData>
               </w:fldChar>
             </w:r>
-            <w:bookmarkStart w:id="9" w:name="t10"/>
+            <w:bookmarkStart w:id="11" w:name="t10"/>
             <w:r>
               <w:rPr>
                 <w:rFonts w:cs="Arial"/>
@@ -2253,8 +2357,6 @@
               </w:rPr>
               <w:fldChar w:fldCharType="separate"/>
             </w:r>
-            <w:bookmarkStart w:id="10" w:name="_GoBack"/>
-            <w:bookmarkEnd w:id="10"/>
             <w:r>
               <w:rPr>
                 <w:rFonts w:cs="Arial"/>
@@ -2302,7 +2404,7 @@
               </w:rPr>
               <w:fldChar w:fldCharType="end"/>
             </w:r>
-            <w:bookmarkEnd w:id="9"/>
+            <w:bookmarkEnd w:id="11"/>
             <w:r>
               <w:rPr>
                 <w:rFonts w:cs="Arial"/>
@@ -2326,7 +2428,7 @@
                 </w:ffData>
               </w:fldChar>
             </w:r>
-            <w:bookmarkStart w:id="11" w:name="t11"/>
+            <w:bookmarkStart w:id="12" w:name="t11"/>
             <w:r>
               <w:rPr>
                 <w:rFonts w:cs="Arial"/>
@@ -2386,7 +2488,7 @@
               </w:rPr>
               <w:fldChar w:fldCharType="end"/>
             </w:r>
-            <w:bookmarkEnd w:id="11"/>
+            <w:bookmarkEnd w:id="12"/>
           </w:p>
         </w:tc>
         <w:tc>
@@ -2417,7 +2519,7 @@
                 </w:ffData>
               </w:fldChar>
             </w:r>
-            <w:bookmarkStart w:id="12" w:name="t12"/>
+            <w:bookmarkStart w:id="13" w:name="t12"/>
             <w:r>
               <w:rPr>
                 <w:rFonts w:cs="Arial"/>
@@ -2453,7 +2555,7 @@
               </w:rPr>
               <w:fldChar w:fldCharType="end"/>
             </w:r>
-            <w:bookmarkEnd w:id="12"/>
+            <w:bookmarkEnd w:id="13"/>
           </w:p>
         </w:tc>
         <w:tc>
@@ -2484,7 +2586,7 @@
                 </w:ffData>
               </w:fldChar>
             </w:r>
-            <w:bookmarkStart w:id="13" w:name="t13"/>
+            <w:bookmarkStart w:id="14" w:name="t13"/>
             <w:r>
               <w:rPr>
                 <w:rFonts w:cs="Arial"/>
@@ -2520,7 +2622,7 @@
               </w:rPr>
               <w:fldChar w:fldCharType="end"/>
             </w:r>
-            <w:bookmarkEnd w:id="13"/>
+            <w:bookmarkEnd w:id="14"/>
           </w:p>
         </w:tc>
         <w:tc>
@@ -2550,7 +2652,7 @@
                 </w:ffData>
               </w:fldChar>
             </w:r>
-            <w:bookmarkStart w:id="14" w:name="t14"/>
+            <w:bookmarkStart w:id="15" w:name="t14"/>
             <w:r>
               <w:rPr>
                 <w:rFonts w:cs="Arial"/>
@@ -2618,7 +2720,7 @@
               </w:rPr>
               <w:fldChar w:fldCharType="end"/>
             </w:r>
-            <w:bookmarkEnd w:id="14"/>
+            <w:bookmarkEnd w:id="15"/>
           </w:p>
         </w:tc>
         <w:tc>
@@ -2649,7 +2751,7 @@
                 </w:ffData>
               </w:fldChar>
             </w:r>
-            <w:bookmarkStart w:id="15" w:name="t15"/>
+            <w:bookmarkStart w:id="16" w:name="t15"/>
             <w:r>
               <w:rPr>
                 <w:rFonts w:cs="Arial"/>
@@ -2717,7 +2819,7 @@
               </w:rPr>
               <w:fldChar w:fldCharType="end"/>
             </w:r>
-            <w:bookmarkEnd w:id="15"/>
+            <w:bookmarkEnd w:id="16"/>
           </w:p>
         </w:tc>
         <w:tc>
@@ -2748,7 +2850,7 @@
                 </w:ffData>
               </w:fldChar>
             </w:r>
-            <w:bookmarkStart w:id="16" w:name="t16"/>
+            <w:bookmarkStart w:id="17" w:name="t16"/>
             <w:r>
               <w:rPr>
                 <w:rFonts w:cs="Arial"/>
@@ -2816,7 +2918,7 @@
               </w:rPr>
               <w:fldChar w:fldCharType="end"/>
             </w:r>
-            <w:bookmarkEnd w:id="16"/>
+            <w:bookmarkEnd w:id="17"/>
           </w:p>
         </w:tc>
         <w:tc>
@@ -2849,7 +2951,7 @@
                 </w:ffData>
               </w:fldChar>
             </w:r>
-            <w:bookmarkStart w:id="17" w:name="t17"/>
+            <w:bookmarkStart w:id="18" w:name="t17"/>
             <w:r>
               <w:rPr>
                 <w:rFonts w:cs="Arial"/>
@@ -2885,10 +2987,10 @@
               </w:rPr>
               <w:fldChar w:fldCharType="end"/>
             </w:r>
-            <w:bookmarkEnd w:id="17"/>
-          </w:p>
-        </w:tc>
-        <w:bookmarkStart w:id="18" w:name="k2"/>
+            <w:bookmarkEnd w:id="18"/>
+          </w:p>
+        </w:tc>
+        <w:bookmarkStart w:id="19" w:name="k2"/>
         <w:tc>
           <w:tcPr>
             <w:tcW w:w="360" w:type="pct"/>
@@ -2967,7 +3069,7 @@
               </w:rPr>
               <w:fldChar w:fldCharType="end"/>
             </w:r>
-            <w:bookmarkEnd w:id="18"/>
+            <w:bookmarkEnd w:id="19"/>
           </w:p>
         </w:tc>
         <w:tc>
@@ -3000,7 +3102,7 @@
                 </w:ffData>
               </w:fldChar>
             </w:r>
-            <w:bookmarkStart w:id="19" w:name="t18"/>
+            <w:bookmarkStart w:id="20" w:name="t18"/>
             <w:r>
               <w:rPr>
                 <w:rFonts w:cs="Arial"/>
@@ -3036,7 +3138,7 @@
               </w:rPr>
               <w:fldChar w:fldCharType="end"/>
             </w:r>
-            <w:bookmarkEnd w:id="19"/>
+            <w:bookmarkEnd w:id="20"/>
           </w:p>
         </w:tc>
       </w:tr>
@@ -3074,7 +3176,7 @@
                 </w:ffData>
               </w:fldChar>
             </w:r>
-            <w:bookmarkStart w:id="20" w:name="t19"/>
+            <w:bookmarkStart w:id="21" w:name="t19"/>
             <w:r>
               <w:rPr>
                 <w:rFonts w:cs="Arial"/>
@@ -3142,7 +3244,7 @@
               </w:rPr>
               <w:fldChar w:fldCharType="end"/>
             </w:r>
-            <w:bookmarkEnd w:id="20"/>
+            <w:bookmarkEnd w:id="21"/>
             <w:r>
               <w:rPr>
                 <w:rFonts w:cs="Arial"/>
@@ -3166,7 +3268,7 @@
                 </w:ffData>
               </w:fldChar>
             </w:r>
-            <w:bookmarkStart w:id="21" w:name="t20"/>
+            <w:bookmarkStart w:id="22" w:name="t20"/>
             <w:r>
               <w:rPr>
                 <w:rFonts w:cs="Arial"/>
@@ -3226,7 +3328,7 @@
               </w:rPr>
               <w:fldChar w:fldCharType="end"/>
             </w:r>
-            <w:bookmarkEnd w:id="21"/>
+            <w:bookmarkEnd w:id="22"/>
           </w:p>
         </w:tc>
         <w:tc>
@@ -3257,7 +3359,7 @@
                 </w:ffData>
               </w:fldChar>
             </w:r>
-            <w:bookmarkStart w:id="22" w:name="t21"/>
+            <w:bookmarkStart w:id="23" w:name="t21"/>
             <w:r>
               <w:rPr>
                 <w:rFonts w:cs="Arial"/>
@@ -3325,7 +3427,7 @@
               </w:rPr>
               <w:fldChar w:fldCharType="end"/>
             </w:r>
-            <w:bookmarkEnd w:id="22"/>
+            <w:bookmarkEnd w:id="23"/>
           </w:p>
         </w:tc>
         <w:tc>
@@ -3356,7 +3458,7 @@
                 </w:ffData>
               </w:fldChar>
             </w:r>
-            <w:bookmarkStart w:id="23" w:name="t22"/>
+            <w:bookmarkStart w:id="24" w:name="t22"/>
             <w:r>
               <w:rPr>
                 <w:rFonts w:cs="Arial"/>
@@ -3424,7 +3526,7 @@
               </w:rPr>
               <w:fldChar w:fldCharType="end"/>
             </w:r>
-            <w:bookmarkEnd w:id="23"/>
+            <w:bookmarkEnd w:id="24"/>
           </w:p>
         </w:tc>
         <w:tc>
@@ -3454,7 +3556,7 @@
                 </w:ffData>
               </w:fldChar>
             </w:r>
-            <w:bookmarkStart w:id="24" w:name="t23"/>
+            <w:bookmarkStart w:id="25" w:name="t23"/>
             <w:r>
               <w:rPr>
                 <w:rFonts w:cs="Arial"/>
@@ -3522,7 +3624,7 @@
               </w:rPr>
               <w:fldChar w:fldCharType="end"/>
             </w:r>
-            <w:bookmarkEnd w:id="24"/>
+            <w:bookmarkEnd w:id="25"/>
           </w:p>
         </w:tc>
         <w:tc>
@@ -3553,7 +3655,7 @@
                 </w:ffData>
               </w:fldChar>
             </w:r>
-            <w:bookmarkStart w:id="25" w:name="t24"/>
+            <w:bookmarkStart w:id="26" w:name="t24"/>
             <w:r>
               <w:rPr>
                 <w:rFonts w:cs="Arial"/>
@@ -3621,7 +3723,7 @@
               </w:rPr>
               <w:fldChar w:fldCharType="end"/>
             </w:r>
-            <w:bookmarkEnd w:id="25"/>
+            <w:bookmarkEnd w:id="26"/>
           </w:p>
         </w:tc>
         <w:tc>
@@ -3652,7 +3754,7 @@
                 </w:ffData>
               </w:fldChar>
             </w:r>
-            <w:bookmarkStart w:id="26" w:name="t25"/>
+            <w:bookmarkStart w:id="27" w:name="t25"/>
             <w:r>
               <w:rPr>
                 <w:rFonts w:cs="Arial"/>
@@ -3720,7 +3822,7 @@
               </w:rPr>
               <w:fldChar w:fldCharType="end"/>
             </w:r>
-            <w:bookmarkEnd w:id="26"/>
+            <w:bookmarkEnd w:id="27"/>
           </w:p>
         </w:tc>
         <w:tc>
@@ -3753,7 +3855,7 @@
                 </w:ffData>
               </w:fldChar>
             </w:r>
-            <w:bookmarkStart w:id="27" w:name="t26"/>
+            <w:bookmarkStart w:id="28" w:name="t26"/>
             <w:r>
               <w:rPr>
                 <w:rFonts w:cs="Arial"/>
@@ -3821,10 +3923,10 @@
               </w:rPr>
               <w:fldChar w:fldCharType="end"/>
             </w:r>
-            <w:bookmarkEnd w:id="27"/>
-          </w:p>
-        </w:tc>
-        <w:bookmarkStart w:id="28" w:name="k3"/>
+            <w:bookmarkEnd w:id="28"/>
+          </w:p>
+        </w:tc>
+        <w:bookmarkStart w:id="29" w:name="k3"/>
         <w:tc>
           <w:tcPr>
             <w:tcW w:w="360" w:type="pct"/>
@@ -3903,7 +4005,7 @@
               </w:rPr>
               <w:fldChar w:fldCharType="end"/>
             </w:r>
-            <w:bookmarkEnd w:id="28"/>
+            <w:bookmarkEnd w:id="29"/>
           </w:p>
         </w:tc>
         <w:tc>
@@ -3936,7 +4038,7 @@
                 </w:ffData>
               </w:fldChar>
             </w:r>
-            <w:bookmarkStart w:id="29" w:name="t27"/>
+            <w:bookmarkStart w:id="30" w:name="t27"/>
             <w:r>
               <w:rPr>
                 <w:rFonts w:cs="Arial"/>
@@ -4004,7 +4106,7 @@
               </w:rPr>
               <w:fldChar w:fldCharType="end"/>
             </w:r>
-            <w:bookmarkEnd w:id="29"/>
+            <w:bookmarkEnd w:id="30"/>
           </w:p>
         </w:tc>
       </w:tr>
@@ -4042,7 +4144,7 @@
                 </w:ffData>
               </w:fldChar>
             </w:r>
-            <w:bookmarkStart w:id="30" w:name="t28"/>
+            <w:bookmarkStart w:id="31" w:name="t28"/>
             <w:r>
               <w:rPr>
                 <w:rFonts w:cs="Arial"/>
@@ -4110,7 +4212,7 @@
               </w:rPr>
               <w:fldChar w:fldCharType="end"/>
             </w:r>
-            <w:bookmarkEnd w:id="30"/>
+            <w:bookmarkEnd w:id="31"/>
             <w:r>
               <w:rPr>
                 <w:rFonts w:cs="Arial"/>
@@ -4134,7 +4236,7 @@
                 </w:ffData>
               </w:fldChar>
             </w:r>
-            <w:bookmarkStart w:id="31" w:name="t29"/>
+            <w:bookmarkStart w:id="32" w:name="t29"/>
             <w:r>
               <w:rPr>
                 <w:rFonts w:cs="Arial"/>
@@ -4194,7 +4296,7 @@
               </w:rPr>
               <w:fldChar w:fldCharType="end"/>
             </w:r>
-            <w:bookmarkEnd w:id="31"/>
+            <w:bookmarkEnd w:id="32"/>
           </w:p>
         </w:tc>
         <w:tc>
@@ -4225,7 +4327,7 @@
                 </w:ffData>
               </w:fldChar>
             </w:r>
-            <w:bookmarkStart w:id="32" w:name="t30"/>
+            <w:bookmarkStart w:id="33" w:name="t30"/>
             <w:r>
               <w:rPr>
                 <w:rFonts w:cs="Arial"/>
@@ -4293,7 +4395,7 @@
               </w:rPr>
               <w:fldChar w:fldCharType="end"/>
             </w:r>
-            <w:bookmarkEnd w:id="32"/>
+            <w:bookmarkEnd w:id="33"/>
           </w:p>
         </w:tc>
         <w:tc>
@@ -4324,7 +4426,7 @@
                 </w:ffData>
               </w:fldChar>
             </w:r>
-            <w:bookmarkStart w:id="33" w:name="t31"/>
+            <w:bookmarkStart w:id="34" w:name="t31"/>
             <w:r>
               <w:rPr>
                 <w:rFonts w:cs="Arial"/>
@@ -4392,7 +4494,7 @@
               </w:rPr>
               <w:fldChar w:fldCharType="end"/>
             </w:r>
-            <w:bookmarkEnd w:id="33"/>
+            <w:bookmarkEnd w:id="34"/>
           </w:p>
         </w:tc>
         <w:tc>
@@ -4422,7 +4524,7 @@
                 </w:ffData>
               </w:fldChar>
             </w:r>
-            <w:bookmarkStart w:id="34" w:name="t32"/>
+            <w:bookmarkStart w:id="35" w:name="t32"/>
             <w:r>
               <w:rPr>
                 <w:rFonts w:cs="Arial"/>
@@ -4490,7 +4592,7 @@
               </w:rPr>
               <w:fldChar w:fldCharType="end"/>
             </w:r>
-            <w:bookmarkEnd w:id="34"/>
+            <w:bookmarkEnd w:id="35"/>
           </w:p>
         </w:tc>
         <w:tc>
@@ -4521,7 +4623,7 @@
                 </w:ffData>
               </w:fldChar>
             </w:r>
-            <w:bookmarkStart w:id="35" w:name="t33"/>
+            <w:bookmarkStart w:id="36" w:name="t33"/>
             <w:r>
               <w:rPr>
                 <w:rFonts w:cs="Arial"/>
@@ -4589,7 +4691,7 @@
               </w:rPr>
               <w:fldChar w:fldCharType="end"/>
             </w:r>
-            <w:bookmarkEnd w:id="35"/>
+            <w:bookmarkEnd w:id="36"/>
           </w:p>
         </w:tc>
         <w:tc>
@@ -4620,7 +4722,7 @@
                 </w:ffData>
               </w:fldChar>
             </w:r>
-            <w:bookmarkStart w:id="36" w:name="t34"/>
+            <w:bookmarkStart w:id="37" w:name="t34"/>
             <w:r>
               <w:rPr>
                 <w:rFonts w:cs="Arial"/>
@@ -4688,7 +4790,7 @@
               </w:rPr>
               <w:fldChar w:fldCharType="end"/>
             </w:r>
-            <w:bookmarkEnd w:id="36"/>
+            <w:bookmarkEnd w:id="37"/>
           </w:p>
         </w:tc>
         <w:tc>
@@ -4721,7 +4823,7 @@
                 </w:ffData>
               </w:fldChar>
             </w:r>
-            <w:bookmarkStart w:id="37" w:name="t35"/>
+            <w:bookmarkStart w:id="38" w:name="t35"/>
             <w:r>
               <w:rPr>
                 <w:rFonts w:cs="Arial"/>
@@ -4789,7 +4891,7 @@
               </w:rPr>
               <w:fldChar w:fldCharType="end"/>
             </w:r>
-            <w:bookmarkEnd w:id="37"/>
+            <w:bookmarkEnd w:id="38"/>
             <w:r>
               <w:rPr>
                 <w:rFonts w:cs="Arial"/>
@@ -4800,7 +4902,7 @@
             </w:r>
           </w:p>
         </w:tc>
-        <w:bookmarkStart w:id="38" w:name="k4"/>
+        <w:bookmarkStart w:id="39" w:name="k4"/>
         <w:tc>
           <w:tcPr>
             <w:tcW w:w="360" w:type="pct"/>
@@ -4879,7 +4981,7 @@
               </w:rPr>
               <w:fldChar w:fldCharType="end"/>
             </w:r>
-            <w:bookmarkEnd w:id="38"/>
+            <w:bookmarkEnd w:id="39"/>
           </w:p>
         </w:tc>
         <w:tc>
@@ -4912,7 +5014,7 @@
                 </w:ffData>
               </w:fldChar>
             </w:r>
-            <w:bookmarkStart w:id="39" w:name="t36"/>
+            <w:bookmarkStart w:id="40" w:name="t36"/>
             <w:r>
               <w:rPr>
                 <w:rFonts w:cs="Arial"/>
@@ -4980,7 +5082,7 @@
               </w:rPr>
               <w:fldChar w:fldCharType="end"/>
             </w:r>
-            <w:bookmarkEnd w:id="39"/>
+            <w:bookmarkEnd w:id="40"/>
           </w:p>
         </w:tc>
       </w:tr>
@@ -5018,7 +5120,7 @@
                 </w:ffData>
               </w:fldChar>
             </w:r>
-            <w:bookmarkStart w:id="40" w:name="t37"/>
+            <w:bookmarkStart w:id="41" w:name="t37"/>
             <w:r>
               <w:rPr>
                 <w:rFonts w:cs="Arial"/>
@@ -5086,7 +5188,7 @@
               </w:rPr>
               <w:fldChar w:fldCharType="end"/>
             </w:r>
-            <w:bookmarkEnd w:id="40"/>
+            <w:bookmarkEnd w:id="41"/>
             <w:r>
               <w:rPr>
                 <w:rFonts w:cs="Arial"/>
@@ -5110,7 +5212,7 @@
                 </w:ffData>
               </w:fldChar>
             </w:r>
-            <w:bookmarkStart w:id="41" w:name="t38"/>
+            <w:bookmarkStart w:id="42" w:name="t38"/>
             <w:r>
               <w:rPr>
                 <w:rFonts w:cs="Arial"/>
@@ -5170,7 +5272,7 @@
               </w:rPr>
               <w:fldChar w:fldCharType="end"/>
             </w:r>
-            <w:bookmarkEnd w:id="41"/>
+            <w:bookmarkEnd w:id="42"/>
           </w:p>
         </w:tc>
         <w:tc>
@@ -5201,7 +5303,7 @@
                 </w:ffData>
               </w:fldChar>
             </w:r>
-            <w:bookmarkStart w:id="42" w:name="t39"/>
+            <w:bookmarkStart w:id="43" w:name="t39"/>
             <w:r>
               <w:rPr>
                 <w:rFonts w:cs="Arial"/>
@@ -5269,7 +5371,7 @@
               </w:rPr>
               <w:fldChar w:fldCharType="end"/>
             </w:r>
-            <w:bookmarkEnd w:id="42"/>
+            <w:bookmarkEnd w:id="43"/>
           </w:p>
         </w:tc>
         <w:tc>
@@ -5300,7 +5402,7 @@
                 </w:ffData>
               </w:fldChar>
             </w:r>
-            <w:bookmarkStart w:id="43" w:name="t40"/>
+            <w:bookmarkStart w:id="44" w:name="t40"/>
             <w:r>
               <w:rPr>
                 <w:rFonts w:cs="Arial"/>
@@ -5368,7 +5470,7 @@
               </w:rPr>
               <w:fldChar w:fldCharType="end"/>
             </w:r>
-            <w:bookmarkEnd w:id="43"/>
+            <w:bookmarkEnd w:id="44"/>
           </w:p>
         </w:tc>
         <w:tc>
@@ -5398,7 +5500,7 @@
                 </w:ffData>
               </w:fldChar>
             </w:r>
-            <w:bookmarkStart w:id="44" w:name="t41"/>
+            <w:bookmarkStart w:id="45" w:name="t41"/>
             <w:r>
               <w:rPr>
                 <w:rFonts w:cs="Arial"/>
@@ -5466,7 +5568,7 @@
               </w:rPr>
               <w:fldChar w:fldCharType="end"/>
             </w:r>
-            <w:bookmarkEnd w:id="44"/>
+            <w:bookmarkEnd w:id="45"/>
           </w:p>
         </w:tc>
         <w:tc>
@@ -5497,7 +5599,7 @@
                 </w:ffData>
               </w:fldChar>
             </w:r>
-            <w:bookmarkStart w:id="45" w:name="t42"/>
+            <w:bookmarkStart w:id="46" w:name="t42"/>
             <w:r>
               <w:rPr>
                 <w:rFonts w:cs="Arial"/>
@@ -5565,7 +5667,7 @@
               </w:rPr>
               <w:fldChar w:fldCharType="end"/>
             </w:r>
-            <w:bookmarkEnd w:id="45"/>
+            <w:bookmarkEnd w:id="46"/>
           </w:p>
         </w:tc>
         <w:tc>
@@ -5596,7 +5698,7 @@
                 </w:ffData>
               </w:fldChar>
             </w:r>
-            <w:bookmarkStart w:id="46" w:name="t43"/>
+            <w:bookmarkStart w:id="47" w:name="t43"/>
             <w:r>
               <w:rPr>
                 <w:rFonts w:cs="Arial"/>
@@ -5664,7 +5766,7 @@
               </w:rPr>
               <w:fldChar w:fldCharType="end"/>
             </w:r>
-            <w:bookmarkEnd w:id="46"/>
+            <w:bookmarkEnd w:id="47"/>
           </w:p>
         </w:tc>
         <w:tc>
@@ -5697,7 +5799,7 @@
                 </w:ffData>
               </w:fldChar>
             </w:r>
-            <w:bookmarkStart w:id="47" w:name="t44"/>
+            <w:bookmarkStart w:id="48" w:name="t44"/>
             <w:r>
               <w:rPr>
                 <w:rFonts w:cs="Arial"/>
@@ -5765,10 +5867,10 @@
               </w:rPr>
               <w:fldChar w:fldCharType="end"/>
             </w:r>
-            <w:bookmarkEnd w:id="47"/>
-          </w:p>
-        </w:tc>
-        <w:bookmarkStart w:id="48" w:name="k5"/>
+            <w:bookmarkEnd w:id="48"/>
+          </w:p>
+        </w:tc>
+        <w:bookmarkStart w:id="49" w:name="k5"/>
         <w:tc>
           <w:tcPr>
             <w:tcW w:w="360" w:type="pct"/>
@@ -5847,7 +5949,7 @@
               </w:rPr>
               <w:fldChar w:fldCharType="end"/>
             </w:r>
-            <w:bookmarkEnd w:id="48"/>
+            <w:bookmarkEnd w:id="49"/>
           </w:p>
         </w:tc>
         <w:tc>
@@ -5880,7 +5982,7 @@
                 </w:ffData>
               </w:fldChar>
             </w:r>
-            <w:bookmarkStart w:id="49" w:name="t45"/>
+            <w:bookmarkStart w:id="50" w:name="t45"/>
             <w:r>
               <w:rPr>
                 <w:rFonts w:cs="Arial"/>
@@ -5948,7 +6050,7 @@
               </w:rPr>
               <w:fldChar w:fldCharType="end"/>
             </w:r>
-            <w:bookmarkEnd w:id="49"/>
+            <w:bookmarkEnd w:id="50"/>
           </w:p>
         </w:tc>
       </w:tr>
@@ -5986,7 +6088,7 @@
                 </w:ffData>
               </w:fldChar>
             </w:r>
-            <w:bookmarkStart w:id="50" w:name="t46"/>
+            <w:bookmarkStart w:id="51" w:name="t46"/>
             <w:r>
               <w:rPr>
                 <w:rFonts w:cs="Arial"/>
@@ -6054,7 +6156,7 @@
               </w:rPr>
               <w:fldChar w:fldCharType="end"/>
             </w:r>
-            <w:bookmarkEnd w:id="50"/>
+            <w:bookmarkEnd w:id="51"/>
             <w:r>
               <w:rPr>
                 <w:rFonts w:cs="Arial"/>
@@ -6078,7 +6180,7 @@
                 </w:ffData>
               </w:fldChar>
             </w:r>
-            <w:bookmarkStart w:id="51" w:name="t47"/>
+            <w:bookmarkStart w:id="52" w:name="t47"/>
             <w:r>
               <w:rPr>
                 <w:rFonts w:cs="Arial"/>
@@ -6138,7 +6240,7 @@
               </w:rPr>
               <w:fldChar w:fldCharType="end"/>
             </w:r>
-            <w:bookmarkEnd w:id="51"/>
+            <w:bookmarkEnd w:id="52"/>
           </w:p>
         </w:tc>
         <w:tc>
@@ -6169,7 +6271,7 @@
                 </w:ffData>
               </w:fldChar>
             </w:r>
-            <w:bookmarkStart w:id="52" w:name="t48"/>
+            <w:bookmarkStart w:id="53" w:name="t48"/>
             <w:r>
               <w:rPr>
                 <w:rFonts w:cs="Arial"/>
@@ -6237,7 +6339,7 @@
               </w:rPr>
               <w:fldChar w:fldCharType="end"/>
             </w:r>
-            <w:bookmarkEnd w:id="52"/>
+            <w:bookmarkEnd w:id="53"/>
           </w:p>
         </w:tc>
         <w:tc>
@@ -6268,7 +6370,7 @@
                 </w:ffData>
               </w:fldChar>
             </w:r>
-            <w:bookmarkStart w:id="53" w:name="t49"/>
+            <w:bookmarkStart w:id="54" w:name="t49"/>
             <w:r>
               <w:rPr>
                 <w:rFonts w:cs="Arial"/>
@@ -6336,7 +6438,7 @@
               </w:rPr>
               <w:fldChar w:fldCharType="end"/>
             </w:r>
-            <w:bookmarkEnd w:id="53"/>
+            <w:bookmarkEnd w:id="54"/>
           </w:p>
         </w:tc>
         <w:tc>
@@ -6366,7 +6468,7 @@
                 </w:ffData>
               </w:fldChar>
             </w:r>
-            <w:bookmarkStart w:id="54" w:name="t50"/>
+            <w:bookmarkStart w:id="55" w:name="t50"/>
             <w:r>
               <w:rPr>
                 <w:rFonts w:cs="Arial"/>
@@ -6434,7 +6536,7 @@
               </w:rPr>
               <w:fldChar w:fldCharType="end"/>
             </w:r>
-            <w:bookmarkEnd w:id="54"/>
+            <w:bookmarkEnd w:id="55"/>
           </w:p>
         </w:tc>
         <w:tc>
@@ -6465,7 +6567,7 @@
                 </w:ffData>
               </w:fldChar>
             </w:r>
-            <w:bookmarkStart w:id="55" w:name="t51"/>
+            <w:bookmarkStart w:id="56" w:name="t51"/>
             <w:r>
               <w:rPr>
                 <w:rFonts w:cs="Arial"/>
@@ -6533,7 +6635,7 @@
               </w:rPr>
               <w:fldChar w:fldCharType="end"/>
             </w:r>
-            <w:bookmarkEnd w:id="55"/>
+            <w:bookmarkEnd w:id="56"/>
           </w:p>
         </w:tc>
         <w:tc>
@@ -6564,7 +6666,7 @@
                 </w:ffData>
               </w:fldChar>
             </w:r>
-            <w:bookmarkStart w:id="56" w:name="t52"/>
+            <w:bookmarkStart w:id="57" w:name="t52"/>
             <w:r>
               <w:rPr>
                 <w:rFonts w:cs="Arial"/>
@@ -6632,7 +6734,7 @@
               </w:rPr>
               <w:fldChar w:fldCharType="end"/>
             </w:r>
-            <w:bookmarkEnd w:id="56"/>
+            <w:bookmarkEnd w:id="57"/>
           </w:p>
         </w:tc>
         <w:tc>
@@ -6665,7 +6767,7 @@
                 </w:ffData>
               </w:fldChar>
             </w:r>
-            <w:bookmarkStart w:id="57" w:name="t53"/>
+            <w:bookmarkStart w:id="58" w:name="t53"/>
             <w:r>
               <w:rPr>
                 <w:rFonts w:cs="Arial"/>
@@ -6733,10 +6835,10 @@
               </w:rPr>
               <w:fldChar w:fldCharType="end"/>
             </w:r>
-            <w:bookmarkEnd w:id="57"/>
-          </w:p>
-        </w:tc>
-        <w:bookmarkStart w:id="58" w:name="k6"/>
+            <w:bookmarkEnd w:id="58"/>
+          </w:p>
+        </w:tc>
+        <w:bookmarkStart w:id="59" w:name="k6"/>
         <w:tc>
           <w:tcPr>
             <w:tcW w:w="360" w:type="pct"/>
@@ -6815,7 +6917,7 @@
               </w:rPr>
               <w:fldChar w:fldCharType="end"/>
             </w:r>
-            <w:bookmarkEnd w:id="58"/>
+            <w:bookmarkEnd w:id="59"/>
           </w:p>
         </w:tc>
         <w:tc>
@@ -6848,7 +6950,7 @@
                 </w:ffData>
               </w:fldChar>
             </w:r>
-            <w:bookmarkStart w:id="59" w:name="t54"/>
+            <w:bookmarkStart w:id="60" w:name="t54"/>
             <w:r>
               <w:rPr>
                 <w:rFonts w:cs="Arial"/>
@@ -6916,7 +7018,7 @@
               </w:rPr>
               <w:fldChar w:fldCharType="end"/>
             </w:r>
-            <w:bookmarkEnd w:id="59"/>
+            <w:bookmarkEnd w:id="60"/>
           </w:p>
         </w:tc>
       </w:tr>
@@ -7011,7 +7113,7 @@
                 </w:ffData>
               </w:fldChar>
             </w:r>
-            <w:bookmarkStart w:id="60" w:name="t55"/>
+            <w:bookmarkStart w:id="61" w:name="t55"/>
             <w:r>
               <w:rPr>
                 <w:rFonts w:cs="Arial"/>
@@ -7042,53 +7144,17 @@
                 <w:noProof/>
                 <w:sz w:val="20"/>
               </w:rPr>
-              <w:t> </w:t>
+              <w:t>${Betrag}</w:t>
             </w:r>
             <w:r>
               <w:rPr>
                 <w:rFonts w:cs="Arial"/>
                 <w:b/>
-                <w:noProof/>
-                <w:sz w:val="20"/>
-              </w:rPr>
-              <w:t> </w:t>
-            </w:r>
-            <w:r>
-              <w:rPr>
-                <w:rFonts w:cs="Arial"/>
-                <w:b/>
-                <w:noProof/>
-                <w:sz w:val="20"/>
-              </w:rPr>
-              <w:t> </w:t>
-            </w:r>
-            <w:r>
-              <w:rPr>
-                <w:rFonts w:cs="Arial"/>
-                <w:b/>
-                <w:noProof/>
-                <w:sz w:val="20"/>
-              </w:rPr>
-              <w:t> </w:t>
-            </w:r>
-            <w:r>
-              <w:rPr>
-                <w:rFonts w:cs="Arial"/>
-                <w:b/>
-                <w:noProof/>
-                <w:sz w:val="20"/>
-              </w:rPr>
-              <w:t> </w:t>
-            </w:r>
-            <w:r>
-              <w:rPr>
-                <w:rFonts w:cs="Arial"/>
-                <w:b/>
                 <w:sz w:val="20"/>
               </w:rPr>
               <w:fldChar w:fldCharType="end"/>
             </w:r>
-            <w:bookmarkEnd w:id="60"/>
+            <w:bookmarkEnd w:id="61"/>
           </w:p>
         </w:tc>
       </w:tr>
@@ -7114,14 +7180,6 @@
                 <w:sz w:val="20"/>
               </w:rPr>
             </w:pPr>
-            <w:r>
-              <w:rPr>
-                <w:rFonts w:cs="Arial"/>
-                <w:sz w:val="22"/>
-                <w:szCs w:val="22"/>
-              </w:rPr>
-              <w:t>${Bearbeiter}</w:t>
-            </w:r>
             <w:r>
               <w:rPr>
                 <w:rFonts w:cs="Arial"/>
@@ -7137,7 +7195,7 @@
                 </w:ffData>
               </w:fldChar>
             </w:r>
-            <w:bookmarkStart w:id="61" w:name="t56"/>
+            <w:bookmarkStart w:id="62" w:name="t56"/>
             <w:r>
               <w:rPr>
                 <w:rFonts w:cs="Arial"/>
@@ -7164,11 +7222,19 @@
             <w:r>
               <w:rPr>
                 <w:rFonts w:cs="Arial"/>
-                <w:noProof/>
-                <w:sz w:val="22"/>
-                <w:szCs w:val="22"/>
-              </w:rPr>
-              <w:t xml:space="preserve">                            |  4.1.3.a  |</w:t>
+                <w:sz w:val="22"/>
+                <w:szCs w:val="22"/>
+              </w:rPr>
+              <w:t>${</w:t>
+            </w:r>
+            <w:proofErr w:type="gramStart"/>
+            <w:r>
+              <w:rPr>
+                <w:rFonts w:cs="Arial"/>
+                <w:sz w:val="22"/>
+                <w:szCs w:val="22"/>
+              </w:rPr>
+              <w:t>Bearbeiter}</w:t>
             </w:r>
             <w:r>
               <w:rPr>
@@ -7186,6 +7252,43 @@
                 <w:sz w:val="22"/>
                 <w:szCs w:val="22"/>
               </w:rPr>
+              <w:t xml:space="preserve"> </w:t>
+            </w:r>
+            <w:r>
+              <w:rPr>
+                <w:rFonts w:cs="Arial"/>
+                <w:noProof/>
+                <w:sz w:val="22"/>
+                <w:szCs w:val="22"/>
+              </w:rPr>
+              <w:t xml:space="preserve"> </w:t>
+            </w:r>
+            <w:proofErr w:type="gramEnd"/>
+            <w:r>
+              <w:rPr>
+                <w:rFonts w:cs="Arial"/>
+                <w:noProof/>
+                <w:sz w:val="22"/>
+                <w:szCs w:val="22"/>
+              </w:rPr>
+              <w:t xml:space="preserve">                         |  4.1.3.a  |</w:t>
+            </w:r>
+            <w:r>
+              <w:rPr>
+                <w:rFonts w:cs="Arial"/>
+                <w:noProof/>
+                <w:sz w:val="22"/>
+                <w:szCs w:val="22"/>
+              </w:rPr>
+              <w:t xml:space="preserve"> </w:t>
+            </w:r>
+            <w:r>
+              <w:rPr>
+                <w:rFonts w:cs="Arial"/>
+                <w:noProof/>
+                <w:sz w:val="22"/>
+                <w:szCs w:val="22"/>
+              </w:rPr>
               <w:fldChar w:fldCharType="begin"/>
             </w:r>
             <w:r>
@@ -7232,7 +7335,7 @@
               </w:rPr>
               <w:fldChar w:fldCharType="end"/>
             </w:r>
-            <w:bookmarkEnd w:id="61"/>
+            <w:bookmarkEnd w:id="62"/>
           </w:p>
         </w:tc>
         <w:tc>
@@ -7464,7 +7567,7 @@
                 </w:ffData>
               </w:fldChar>
             </w:r>
-            <w:bookmarkStart w:id="62" w:name="t57"/>
+            <w:bookmarkStart w:id="63" w:name="t57"/>
             <w:r>
               <w:rPr>
                 <w:rFonts w:cs="Arial"/>
@@ -7541,7 +7644,7 @@
               </w:rPr>
               <w:fldChar w:fldCharType="end"/>
             </w:r>
-            <w:bookmarkEnd w:id="62"/>
+            <w:bookmarkEnd w:id="63"/>
           </w:p>
         </w:tc>
         <w:tc>
@@ -7579,7 +7682,7 @@
                 </w:ffData>
               </w:fldChar>
             </w:r>
-            <w:bookmarkStart w:id="63" w:name="t58"/>
+            <w:bookmarkStart w:id="64" w:name="t58"/>
             <w:r>
               <w:rPr>
                 <w:rFonts w:cs="Arial"/>
@@ -7656,7 +7759,7 @@
               </w:rPr>
               <w:fldChar w:fldCharType="end"/>
             </w:r>
-            <w:bookmarkEnd w:id="63"/>
+            <w:bookmarkEnd w:id="64"/>
           </w:p>
         </w:tc>
       </w:tr>
@@ -8698,6 +8801,16 @@
       </w:tblBorders>
     </w:tblPr>
   </w:style>
+  <w:style w:type="character" w:styleId="Platzhaltertext">
+    <w:name w:val="Placeholder Text"/>
+    <w:basedOn w:val="Absatz-Standardschriftart"/>
+    <w:uiPriority w:val="99"/>
+    <w:semiHidden/>
+    <w:rsid w:val="008307AE"/>
+    <w:rPr>
+      <w:color w:val="808080"/>
+    </w:rPr>
+  </w:style>
 </w:styles>
 </file>
 

</xml_diff>